<commit_message>
second commit report changes
</commit_message>
<xml_diff>
--- a/Report.docx
+++ b/Report.docx
@@ -358,6 +358,7 @@
                                     <w:dataBinding w:prefixMappings="xmlns:ns0='http://schemas.microsoft.com/office/2006/coverPageProps'" w:xpath="/ns0:CoverPageProperties[1]/ns0:Abstract[1]" w:storeItemID="{55AF091B-3C7A-41E3-B477-F2FDAA23CFDA}"/>
                                     <w:text/>
                                   </w:sdtPr>
+                                  <w:sdtEndPr/>
                                   <w:sdtContent>
                                     <w:r>
                                       <w:rPr>
@@ -532,8 +533,13 @@
                                   </w:numPr>
                                 </w:pPr>
                                 <w:r>
-                                  <w:t>IT18109122@my.sliit.lk - S. Sharanjan</w:t>
+                                  <w:t xml:space="preserve">IT18109122@my.sliit.lk - S. </w:t>
                                 </w:r>
+                                <w:proofErr w:type="spellStart"/>
+                                <w:r>
+                                  <w:t>Sharanjan</w:t>
+                                </w:r>
+                                <w:proofErr w:type="spellEnd"/>
                               </w:p>
                               <w:p>
                                 <w:r>
@@ -611,8 +617,13 @@
                             </w:numPr>
                           </w:pPr>
                           <w:r>
-                            <w:t>IT18109122@my.sliit.lk - S. Sharanjan</w:t>
+                            <w:t xml:space="preserve">IT18109122@my.sliit.lk - S. </w:t>
                           </w:r>
+                          <w:proofErr w:type="spellStart"/>
+                          <w:r>
+                            <w:t>Sharanjan</w:t>
+                          </w:r>
+                          <w:proofErr w:type="spellEnd"/>
                         </w:p>
                         <w:p>
                           <w:r>
@@ -686,6 +697,7 @@
                                     <w:dataBinding w:prefixMappings="xmlns:ns0='http://schemas.openxmlformats.org/package/2006/metadata/core-properties' xmlns:ns1='http://purl.org/dc/elements/1.1/'" w:xpath="/ns0:coreProperties[1]/ns1:creator[1]" w:storeItemID="{6C3C8BC8-F283-45AE-878A-BAB7291924A1}"/>
                                     <w:text/>
                                   </w:sdtPr>
+                                  <w:sdtEndPr/>
                                   <w:sdtContent>
                                     <w:r>
                                       <w:rPr>
@@ -814,6 +826,7 @@
                                   <w:dataBinding w:prefixMappings="xmlns:ns0='http://schemas.openxmlformats.org/package/2006/metadata/core-properties' xmlns:ns1='http://purl.org/dc/elements/1.1/'" w:xpath="/ns0:coreProperties[1]/ns1:title[1]" w:storeItemID="{6C3C8BC8-F283-45AE-878A-BAB7291924A1}"/>
                                   <w:text/>
                                 </w:sdtPr>
+                                <w:sdtEndPr/>
                                 <w:sdtContent>
                                   <w:p>
                                     <w:pPr>
@@ -853,6 +866,7 @@
                                   <w:dataBinding w:prefixMappings="xmlns:ns0='http://schemas.openxmlformats.org/package/2006/metadata/core-properties' xmlns:ns1='http://purl.org/dc/elements/1.1/'" w:xpath="/ns0:coreProperties[1]/ns1:subject[1]" w:storeItemID="{6C3C8BC8-F283-45AE-878A-BAB7291924A1}"/>
                                   <w:text/>
                                 </w:sdtPr>
+                                <w:sdtEndPr/>
                                 <w:sdtContent>
                                   <w:p>
                                     <w:pPr>
@@ -1012,7 +1026,7 @@
           <w:szCs w:val="28"/>
         </w:rPr>
         <w:lastRenderedPageBreak/>
-        <w:t xml:space="preserve">Introduction </w:t>
+        <w:t>Introduction</w:t>
       </w:r>
     </w:p>
     <w:p>
@@ -1035,7 +1049,7 @@
           <w:sz w:val="24"/>
           <w:szCs w:val="24"/>
         </w:rPr>
-        <w:t xml:space="preserve">This project is based on a fire alarm monitoring system. The fire alarm monitoring system developed by our team consists of four main components namely desktop application, web client, fire sensor application and a Rest API. </w:t>
+        <w:t>This project is based on a fire alarm monitoring system. The fire alarm monitoring system developed by our team consists of four main components namely desktop application, web client, fire sensor application and a Rest API.</w:t>
       </w:r>
     </w:p>
     <w:p>
@@ -1050,7 +1064,7 @@
           <w:sz w:val="24"/>
           <w:szCs w:val="24"/>
         </w:rPr>
-        <w:t xml:space="preserve">When talking about the technologies used to develop these components, the desktop application was built using JAVA swing whereas the web application was built using React JS. Laravel PHP framework was used to build the REST API with the help of the passport plugin. The RMI server which stands in between the desktop application and the REST API was built using the JAVA programming language. GSON was used to convert the JSON data coming from the REST API to an object. The sensor application which is used to mimic the functionality of an actual sensor was built using electron. </w:t>
+        <w:t>When talking about the technologies used to develop these components, the desktop application was built using JAVA swing whereas the web application was built using React JS. Laravel PHP framework was used to build the REST API with the help of the passport plugin. The RMI server which stands in between the desktop application and the REST API was built using the JAVA programming language. GSON was used to convert the JSON data coming from the REST API to an object. The sensor application which is used to mimic the functionality of an actual sensor was built using electron.</w:t>
       </w:r>
     </w:p>
     <w:p>
@@ -1065,7 +1079,23 @@
           <w:sz w:val="24"/>
           <w:szCs w:val="24"/>
         </w:rPr>
-        <w:t xml:space="preserve">This system can be used by two types of users namely a normal user and an admin. Both the admin and the normal user are able to observe the alerts and receive emails and SMS notifications when the CO2 level or smoke level goes up.  Several security mechanisms have been implemented to ensure that only an admin is able to add, edit and delete sensors. These security mechanisms and the other validations implemented will be broadly explained in the subsequent chapters. </w:t>
+        <w:t xml:space="preserve">This system can be used by two types of users namely a normal user and an admin. Both the admin and the normal user </w:t>
+      </w:r>
+      <w:proofErr w:type="gramStart"/>
+      <w:r>
+        <w:rPr>
+          <w:sz w:val="24"/>
+          <w:szCs w:val="24"/>
+        </w:rPr>
+        <w:t>are able to</w:t>
+      </w:r>
+      <w:proofErr w:type="gramEnd"/>
+      <w:r>
+        <w:rPr>
+          <w:sz w:val="24"/>
+          <w:szCs w:val="24"/>
+        </w:rPr>
+        <w:t xml:space="preserve"> observe the alerts and receive emails and SMS notifications when the CO2 level or smoke level goes up.  Several security mechanisms have been implemented to ensure that only an admin is able to add, edit and delete sensors. These security mechanisms and the other validations implemented will be broadly explained in the subsequent chapters.</w:t>
       </w:r>
     </w:p>
     <w:p>
@@ -1099,6 +1129,24 @@
     </w:p>
     <w:p>
       <w:pPr>
+        <w:rPr>
+          <w:b/>
+          <w:sz w:val="52"/>
+          <w:szCs w:val="52"/>
+        </w:rPr>
+      </w:pPr>
+      <w:r>
+        <w:rPr>
+          <w:b/>
+          <w:sz w:val="52"/>
+          <w:szCs w:val="52"/>
+        </w:rPr>
+        <w:lastRenderedPageBreak/>
+        <w:t>High Level Architectural Diagram</w:t>
+      </w:r>
+    </w:p>
+    <w:p>
+      <w:pPr>
         <w:ind w:left="3600" w:firstLine="720"/>
         <w:rPr>
           <w:b/>
@@ -1117,6 +1165,8 @@
         </w:rPr>
         <w:br w:type="page"/>
       </w:r>
+      <w:bookmarkStart w:id="0" w:name="_GoBack"/>
+      <w:bookmarkEnd w:id="0"/>
     </w:p>
     <w:p>
       <w:pPr>
@@ -1132,8 +1182,6 @@
         <w:lastRenderedPageBreak/>
         <w:t>REPORT</w:t>
       </w:r>
-      <w:bookmarkStart w:id="0" w:name="_GoBack"/>
-      <w:bookmarkEnd w:id="0"/>
     </w:p>
     <w:p>
       <w:r>
@@ -1152,7 +1200,15 @@
         <w:t xml:space="preserve"> when the CO2 level or Smoke level moves to a value greater than 5. If the CO2 level or Smoke level is greater th</w:t>
       </w:r>
       <w:r>
-        <w:t>an 5, they are displayed in red and an email and sms notification is sent in such an occasion as shown below in the diagram.</w:t>
+        <w:t xml:space="preserve">an 5, they are displayed in red and an email and </w:t>
+      </w:r>
+      <w:proofErr w:type="spellStart"/>
+      <w:r>
+        <w:t>sms</w:t>
+      </w:r>
+      <w:proofErr w:type="spellEnd"/>
+      <w:r>
+        <w:t xml:space="preserve"> notification is sent in such an occasion as shown below in the diagram.</w:t>
       </w:r>
       <w:r>
         <w:t xml:space="preserve"> </w:t>
@@ -1228,7 +1284,15 @@
         <w:t>t</w:t>
       </w:r>
       <w:r>
-        <w:t>he user is provided with a login form where the user has to enter the username and password</w:t>
+        <w:t xml:space="preserve">he user is provided with a login form where the user </w:t>
+      </w:r>
+      <w:proofErr w:type="gramStart"/>
+      <w:r>
+        <w:t>has to</w:t>
+      </w:r>
+      <w:proofErr w:type="gramEnd"/>
+      <w:r>
+        <w:t xml:space="preserve"> enter the username and password</w:t>
       </w:r>
       <w:r>
         <w:t xml:space="preserve"> in order to login as an administrator</w:t>
@@ -1434,7 +1498,15 @@
     <w:p/>
     <w:p>
       <w:r>
-        <w:t>As shown in the above sequence diagram, when the user submits the login form with the login details, the entered login details are validated. If such an user exists</w:t>
+        <w:t xml:space="preserve">As shown in the above sequence diagram, when the user submits the login form with the login details, the entered login details are validated. If such </w:t>
+      </w:r>
+      <w:proofErr w:type="gramStart"/>
+      <w:r>
+        <w:t>an</w:t>
+      </w:r>
+      <w:proofErr w:type="gramEnd"/>
+      <w:r>
+        <w:t xml:space="preserve"> user exists</w:t>
       </w:r>
       <w:r>
         <w:t xml:space="preserve"> in the database</w:t>
@@ -1564,9 +1636,11 @@
       <w:r>
         <w:t xml:space="preserve"> sends the sensor details entered by the user to the RMI. Thereafter, the RMI sends </w:t>
       </w:r>
+      <w:proofErr w:type="gramStart"/>
       <w:r>
         <w:t>those information</w:t>
       </w:r>
+      <w:proofErr w:type="gramEnd"/>
       <w:r>
         <w:t xml:space="preserve"> to the</w:t>
       </w:r>
@@ -1662,7 +1736,15 @@
         <w:t xml:space="preserve"> details, the desktop client</w:t>
       </w:r>
       <w:r>
-        <w:t xml:space="preserve"> sends the information entered by the user to the RMI. Thereafter, the RMI sends those information to the webserver as PUT request with the access token of the admin. Inside the webserver, the admin access token is validated to ensure that the </w:t>
+        <w:t xml:space="preserve"> sends the information entered by the user to the RMI. Thereafter, the RMI sends </w:t>
+      </w:r>
+      <w:proofErr w:type="gramStart"/>
+      <w:r>
+        <w:t>those information</w:t>
+      </w:r>
+      <w:proofErr w:type="gramEnd"/>
+      <w:r>
+        <w:t xml:space="preserve"> to the webserver as PUT request with the access token of the admin. Inside the webserver, the admin access token is validated to ensure that the </w:t>
       </w:r>
       <w:r>
         <w:lastRenderedPageBreak/>
@@ -1751,7 +1833,15 @@
         <w:t xml:space="preserve"> If the authorization is successful, the sensor ID</w:t>
       </w:r>
       <w:r>
-        <w:t xml:space="preserve"> that needs to be deleted is sent for validation. Here, the server checks whether a sensor with the given ID exists in the database, and if such a sensor exists, that particular sensor is deleted and a success message is sent back as a response. If such a sensor does not exist, then an error message is sent as a response to the RMI server.</w:t>
+        <w:t xml:space="preserve"> that needs to be deleted is sent for validation. Here, the server checks whether a sensor with the given ID exists in the database, and if such a sensor exists, that particular sensor is </w:t>
+      </w:r>
+      <w:proofErr w:type="gramStart"/>
+      <w:r>
+        <w:t>deleted</w:t>
+      </w:r>
+      <w:proofErr w:type="gramEnd"/>
+      <w:r>
+        <w:t xml:space="preserve"> and a success message is sent back as a response. If such a sensor does not exist, then an error message is sent as a response to the RMI server.</w:t>
       </w:r>
     </w:p>
     <w:p>
@@ -2323,6 +2413,7 @@
     <w:lsdException w:name="HTML Sample" w:semiHidden="1" w:unhideWhenUsed="1"/>
     <w:lsdException w:name="HTML Typewriter" w:semiHidden="1" w:unhideWhenUsed="1"/>
     <w:lsdException w:name="HTML Variable" w:semiHidden="1" w:unhideWhenUsed="1"/>
+    <w:lsdException w:name="Normal Table" w:semiHidden="1" w:unhideWhenUsed="1"/>
     <w:lsdException w:name="annotation subject" w:semiHidden="1" w:unhideWhenUsed="1"/>
     <w:lsdException w:name="No List" w:semiHidden="1" w:unhideWhenUsed="1"/>
     <w:lsdException w:name="Outline List 1" w:semiHidden="1" w:unhideWhenUsed="1"/>
@@ -2369,8 +2460,10 @@
     <w:lsdException w:name="Table Subtle 2" w:semiHidden="1" w:unhideWhenUsed="1"/>
     <w:lsdException w:name="Table Web 1" w:semiHidden="1" w:unhideWhenUsed="1"/>
     <w:lsdException w:name="Table Web 2" w:semiHidden="1" w:unhideWhenUsed="1"/>
+    <w:lsdException w:name="Table Web 3" w:semiHidden="1" w:unhideWhenUsed="1"/>
     <w:lsdException w:name="Balloon Text" w:semiHidden="1" w:unhideWhenUsed="1"/>
     <w:lsdException w:name="Table Grid" w:uiPriority="39"/>
+    <w:lsdException w:name="Table Theme" w:semiHidden="1" w:unhideWhenUsed="1"/>
     <w:lsdException w:name="Placeholder Text" w:semiHidden="1"/>
     <w:lsdException w:name="No Spacing" w:uiPriority="1" w:qFormat="1"/>
     <w:lsdException w:name="Light Shading" w:uiPriority="60"/>

</xml_diff>